<commit_message>
Completed Signal_n updated speed code and now its broken added chapter 4 to report
</commit_message>
<xml_diff>
--- a/Report/Report_Content [DRAFT_FINAL].docx
+++ b/Report/Report_Content [DRAFT_FINAL].docx
@@ -1778,6 +1778,8 @@
           <w:szCs w:val="34"/>
         </w:rPr>
       </w:pPr>
+      <w:bookmarkStart w:id="0" w:name="_GoBack"/>
+      <w:bookmarkEnd w:id="0"/>
       <w:r>
         <w:rPr>
           <w:noProof/>
@@ -2895,16 +2897,7 @@
           <w:sz w:val="32"/>
           <w:szCs w:val="32"/>
         </w:rPr>
-        <w:t xml:space="preserve">CHAPTER </w:t>
-      </w:r>
-      <w:r>
-        <w:rPr>
-          <w:rFonts w:ascii="Times New Roman" w:eastAsia="Times" w:hAnsi="Times New Roman" w:cs="Times New Roman"/>
-          <w:b/>
-          <w:sz w:val="32"/>
-          <w:szCs w:val="32"/>
-        </w:rPr>
-        <w:t>3</w:t>
+        <w:t>CHAPTER 3</w:t>
       </w:r>
     </w:p>
     <w:p>
@@ -4230,25 +4223,7 @@
           <w:szCs w:val="24"/>
           <w:lang w:val="en-US"/>
         </w:rPr>
-        <w:t xml:space="preserve">. This would ensure that </w:t>
-      </w:r>
-      <w:r>
-        <w:rPr>
-          <w:rFonts w:ascii="Times New Roman" w:eastAsia="Times New Roman" w:hAnsi="Times New Roman" w:cs="Times New Roman"/>
-          <w:sz w:val="28"/>
-          <w:szCs w:val="24"/>
-          <w:lang w:val="en-US"/>
-        </w:rPr>
-        <w:t>there is no conflict during writing files on network</w:t>
-      </w:r>
-      <w:r>
-        <w:rPr>
-          <w:rFonts w:ascii="Times New Roman" w:eastAsia="Times New Roman" w:hAnsi="Times New Roman" w:cs="Times New Roman"/>
-          <w:sz w:val="28"/>
-          <w:szCs w:val="24"/>
-          <w:lang w:val="en-US"/>
-        </w:rPr>
-        <w:t>.</w:t>
+        <w:t>. This would ensure that there is no conflict during writing files on network.</w:t>
       </w:r>
     </w:p>
     <w:p>
@@ -4513,42 +4488,42 @@
           <w:rFonts w:ascii="Times New Roman" w:hAnsi="Times New Roman" w:cs="Times New Roman"/>
           <w:sz w:val="28"/>
         </w:rPr>
-        <w:t xml:space="preserve">Tools Efficiently: </w:t>
+        <w:t>Tools Effici</w:t>
       </w:r>
       <w:r>
         <w:rPr>
           <w:rFonts w:ascii="Times New Roman" w:hAnsi="Times New Roman" w:cs="Times New Roman"/>
           <w:sz w:val="28"/>
         </w:rPr>
-        <w:t xml:space="preserve">We </w:t>
+        <w:t>ently: T</w:t>
       </w:r>
       <w:r>
         <w:rPr>
           <w:rFonts w:ascii="Times New Roman" w:hAnsi="Times New Roman" w:cs="Times New Roman"/>
           <w:sz w:val="28"/>
         </w:rPr>
-        <w:t>believe</w:t>
+        <w:t>ool</w:t>
       </w:r>
       <w:r>
         <w:rPr>
           <w:rFonts w:ascii="Times New Roman" w:hAnsi="Times New Roman" w:cs="Times New Roman"/>
           <w:sz w:val="28"/>
         </w:rPr>
-        <w:t xml:space="preserve"> that future is AI so we didn’t hesitated to use tool</w:t>
+        <w:t xml:space="preserve"> like Copilot</w:t>
       </w:r>
       <w:r>
         <w:rPr>
           <w:rFonts w:ascii="Times New Roman" w:hAnsi="Times New Roman" w:cs="Times New Roman"/>
           <w:sz w:val="28"/>
         </w:rPr>
-        <w:t xml:space="preserve"> like Copilot</w:t>
+        <w:t xml:space="preserve"> for improving</w:t>
       </w:r>
       <w:r>
         <w:rPr>
           <w:rFonts w:ascii="Times New Roman" w:hAnsi="Times New Roman" w:cs="Times New Roman"/>
           <w:sz w:val="28"/>
         </w:rPr>
-        <w:t xml:space="preserve"> for improving our coding skill,</w:t>
+        <w:t xml:space="preserve"> coding skill,</w:t>
       </w:r>
       <w:r>
         <w:rPr>
@@ -4578,7 +4553,14 @@
           <w:rFonts w:ascii="Times New Roman" w:hAnsi="Times New Roman" w:cs="Times New Roman"/>
           <w:sz w:val="28"/>
         </w:rPr>
-        <w:t xml:space="preserve"> And hence we gain a lot of knowledge how to use AI Tools for a faster efficient and streamline workflow</w:t>
+        <w:t xml:space="preserve"> And hence gain</w:t>
+      </w:r>
+      <w:r>
+        <w:rPr>
+          <w:rFonts w:ascii="Times New Roman" w:hAnsi="Times New Roman" w:cs="Times New Roman"/>
+          <w:sz w:val="28"/>
+        </w:rPr>
+        <w:t xml:space="preserve"> lot of knowledge how to use AI Tools for a faster efficient and streamline workflow</w:t>
       </w:r>
     </w:p>
     <w:p>
@@ -4682,8 +4664,6 @@
           <w:szCs w:val="34"/>
         </w:rPr>
       </w:pPr>
-      <w:bookmarkStart w:id="0" w:name="_GoBack"/>
-      <w:bookmarkEnd w:id="0"/>
     </w:p>
     <w:p>
       <w:pPr>
@@ -5170,7 +5150,7 @@
       <w:rPr>
         <w:noProof/>
       </w:rPr>
-      <w:t>10</w:t>
+      <w:t>2</w:t>
     </w:r>
     <w:r>
       <w:rPr>
@@ -5222,7 +5202,7 @@
       <w:rPr>
         <w:noProof/>
       </w:rPr>
-      <w:t>9</w:t>
+      <w:t>1</w:t>
     </w:r>
     <w:r>
       <w:rPr>

</xml_diff>

<commit_message>
Added Hardware_layout and finalized Report
</commit_message>
<xml_diff>
--- a/Report/Report_Content [DRAFT_FINAL].docx
+++ b/Report/Report_Content [DRAFT_FINAL].docx
@@ -1778,8 +1778,6 @@
           <w:szCs w:val="34"/>
         </w:rPr>
       </w:pPr>
-      <w:bookmarkStart w:id="0" w:name="_GoBack"/>
-      <w:bookmarkEnd w:id="0"/>
       <w:r>
         <w:rPr>
           <w:noProof/>
@@ -2916,6 +2914,177 @@
       <w:r>
         <w:rPr>
           <w:rFonts w:ascii="Times New Roman" w:eastAsia="Times" w:hAnsi="Times New Roman" w:cs="Times New Roman"/>
+          <w:noProof/>
+          <w:sz w:val="28"/>
+          <w:szCs w:val="30"/>
+          <w:lang w:val="en-US"/>
+        </w:rPr>
+        <mc:AlternateContent>
+          <mc:Choice Requires="wps">
+            <w:drawing>
+              <wp:anchor distT="0" distB="0" distL="114300" distR="114300" simplePos="0" relativeHeight="251680768" behindDoc="1" locked="0" layoutInCell="1" allowOverlap="1" wp14:anchorId="1853D6F6" wp14:editId="636A5A88">
+                <wp:simplePos x="0" y="0"/>
+                <wp:positionH relativeFrom="page">
+                  <wp:posOffset>189914</wp:posOffset>
+                </wp:positionH>
+                <wp:positionV relativeFrom="paragraph">
+                  <wp:posOffset>233534</wp:posOffset>
+                </wp:positionV>
+                <wp:extent cx="2489982" cy="519527"/>
+                <wp:effectExtent l="0" t="0" r="24765" b="13970"/>
+                <wp:wrapNone/>
+                <wp:docPr id="4" name="Text Box 4"/>
+                <wp:cNvGraphicFramePr/>
+                <a:graphic xmlns:a="http://schemas.openxmlformats.org/drawingml/2006/main">
+                  <a:graphicData uri="http://schemas.microsoft.com/office/word/2010/wordprocessingShape">
+                    <wps:wsp>
+                      <wps:cNvSpPr txBox="1"/>
+                      <wps:spPr>
+                        <a:xfrm>
+                          <a:off x="0" y="0"/>
+                          <a:ext cx="2489982" cy="519527"/>
+                        </a:xfrm>
+                        <a:prstGeom prst="rect">
+                          <a:avLst/>
+                        </a:prstGeom>
+                        <a:solidFill>
+                          <a:schemeClr val="lt1"/>
+                        </a:solidFill>
+                        <a:ln w="6350">
+                          <a:solidFill>
+                            <a:schemeClr val="bg1"/>
+                          </a:solidFill>
+                        </a:ln>
+                        <a:effectLst/>
+                      </wps:spPr>
+                      <wps:style>
+                        <a:lnRef idx="0">
+                          <a:schemeClr val="accent1"/>
+                        </a:lnRef>
+                        <a:fillRef idx="0">
+                          <a:schemeClr val="accent1"/>
+                        </a:fillRef>
+                        <a:effectRef idx="0">
+                          <a:schemeClr val="accent1"/>
+                        </a:effectRef>
+                        <a:fontRef idx="minor">
+                          <a:schemeClr val="dk1"/>
+                        </a:fontRef>
+                      </wps:style>
+                      <wps:txbx>
+                        <w:txbxContent>
+                          <w:p>
+                            <w:pPr>
+                              <w:ind w:left="0"/>
+                              <w:jc w:val="center"/>
+                              <w:rPr>
+                                <w:rFonts w:ascii="Times New Roman" w:hAnsi="Times New Roman" w:cs="Times New Roman"/>
+                                <w:b/>
+                                <w:i/>
+                                <w:sz w:val="32"/>
+                                <w:szCs w:val="32"/>
+                                <w:lang w:val="en-IN"/>
+                              </w:rPr>
+                            </w:pPr>
+                            <w:r>
+                              <w:rPr>
+                                <w:rFonts w:ascii="Times New Roman" w:hAnsi="Times New Roman" w:cs="Times New Roman"/>
+                                <w:b/>
+                                <w:i/>
+                                <w:sz w:val="32"/>
+                                <w:szCs w:val="32"/>
+                                <w:lang w:val="en-IN"/>
+                              </w:rPr>
+                              <w:t xml:space="preserve">3.1 </w:t>
+                            </w:r>
+                            <w:r>
+                              <w:rPr>
+                                <w:rFonts w:ascii="Times New Roman" w:hAnsi="Times New Roman" w:cs="Times New Roman"/>
+                                <w:b/>
+                                <w:i/>
+                                <w:sz w:val="32"/>
+                                <w:szCs w:val="32"/>
+                                <w:lang w:val="en-IN"/>
+                              </w:rPr>
+                              <w:t>Output</w:t>
+                            </w:r>
+                          </w:p>
+                        </w:txbxContent>
+                      </wps:txbx>
+                      <wps:bodyPr rot="0" spcFirstLastPara="0" vertOverflow="overflow" horzOverflow="overflow" vert="horz" wrap="square" lIns="91440" tIns="45720" rIns="91440" bIns="45720" numCol="1" spcCol="0" rtlCol="0" fromWordArt="0" anchor="t" anchorCtr="0" forceAA="0" compatLnSpc="1">
+                        <a:prstTxWarp prst="textNoShape">
+                          <a:avLst/>
+                        </a:prstTxWarp>
+                        <a:noAutofit/>
+                      </wps:bodyPr>
+                    </wps:wsp>
+                  </a:graphicData>
+                </a:graphic>
+                <wp14:sizeRelH relativeFrom="margin">
+                  <wp14:pctWidth>0</wp14:pctWidth>
+                </wp14:sizeRelH>
+                <wp14:sizeRelV relativeFrom="margin">
+                  <wp14:pctHeight>0</wp14:pctHeight>
+                </wp14:sizeRelV>
+              </wp:anchor>
+            </w:drawing>
+          </mc:Choice>
+          <mc:Fallback>
+            <w:pict>
+              <v:shapetype w14:anchorId="1853D6F6" id="_x0000_t202" coordsize="21600,21600" o:spt="202" path="m,l,21600r21600,l21600,xe">
+                <v:stroke joinstyle="miter"/>
+                <v:path gradientshapeok="t" o:connecttype="rect"/>
+              </v:shapetype>
+              <v:shape id="Text Box 4" o:spid="_x0000_s1026" type="#_x0000_t202" style="position:absolute;left:0;text-align:left;margin-left:14.95pt;margin-top:18.4pt;width:196.05pt;height:40.9pt;z-index:-251635712;visibility:visible;mso-wrap-style:square;mso-width-percent:0;mso-height-percent:0;mso-wrap-distance-left:9pt;mso-wrap-distance-top:0;mso-wrap-distance-right:9pt;mso-wrap-distance-bottom:0;mso-position-horizontal:absolute;mso-position-horizontal-relative:page;mso-position-vertical:absolute;mso-position-vertical-relative:text;mso-width-percent:0;mso-height-percent:0;mso-width-relative:margin;mso-height-relative:margin;v-text-anchor:top" o:gfxdata="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" fillcolor="white [3201]" strokecolor="white [3212]" strokeweight=".5pt">
+                <v:textbox>
+                  <w:txbxContent>
+                    <w:p>
+                      <w:pPr>
+                        <w:ind w:left="0"/>
+                        <w:jc w:val="center"/>
+                        <w:rPr>
+                          <w:rFonts w:ascii="Times New Roman" w:hAnsi="Times New Roman" w:cs="Times New Roman"/>
+                          <w:b/>
+                          <w:i/>
+                          <w:sz w:val="32"/>
+                          <w:szCs w:val="32"/>
+                          <w:lang w:val="en-IN"/>
+                        </w:rPr>
+                      </w:pPr>
+                      <w:r>
+                        <w:rPr>
+                          <w:rFonts w:ascii="Times New Roman" w:hAnsi="Times New Roman" w:cs="Times New Roman"/>
+                          <w:b/>
+                          <w:i/>
+                          <w:sz w:val="32"/>
+                          <w:szCs w:val="32"/>
+                          <w:lang w:val="en-IN"/>
+                        </w:rPr>
+                        <w:t xml:space="preserve">3.1 </w:t>
+                      </w:r>
+                      <w:r>
+                        <w:rPr>
+                          <w:rFonts w:ascii="Times New Roman" w:hAnsi="Times New Roman" w:cs="Times New Roman"/>
+                          <w:b/>
+                          <w:i/>
+                          <w:sz w:val="32"/>
+                          <w:szCs w:val="32"/>
+                          <w:lang w:val="en-IN"/>
+                        </w:rPr>
+                        <w:t>Output</w:t>
+                      </w:r>
+                    </w:p>
+                  </w:txbxContent>
+                </v:textbox>
+                <w10:wrap anchorx="page"/>
+              </v:shape>
+            </w:pict>
+          </mc:Fallback>
+        </mc:AlternateContent>
+      </w:r>
+      <w:r>
+        <w:rPr>
+          <w:rFonts w:ascii="Times New Roman" w:eastAsia="Times" w:hAnsi="Times New Roman" w:cs="Times New Roman"/>
           <w:b/>
           <w:sz w:val="32"/>
           <w:szCs w:val="32"/>
@@ -2962,6 +3131,16 @@
           <w:szCs w:val="30"/>
         </w:rPr>
       </w:pPr>
+      <w:r>
+        <w:rPr>
+          <w:noProof/>
+        </w:rPr>
+        <w:pict>
+          <v:shape id="_x0000_s1029" type="#_x0000_t75" style="position:absolute;left:0;text-align:left;margin-left:48.15pt;margin-top:11.6pt;width:425.9pt;height:239.55pt;z-index:-251640832;mso-position-horizontal-relative:text;mso-position-vertical-relative:text;mso-width-relative:page;mso-height-relative:page">
+            <v:imagedata r:id="rId12" o:title="Screenshot (100)"/>
+          </v:shape>
+        </w:pict>
+      </w:r>
     </w:p>
     <w:p>
       <w:pPr>
@@ -3170,6 +3349,124 @@
           <w:szCs w:val="30"/>
         </w:rPr>
       </w:pPr>
+      <w:r>
+        <w:rPr>
+          <w:rFonts w:ascii="Times New Roman" w:eastAsia="Times" w:hAnsi="Times New Roman" w:cs="Times New Roman"/>
+          <w:noProof/>
+          <w:sz w:val="28"/>
+          <w:szCs w:val="30"/>
+          <w:lang w:val="en-US"/>
+        </w:rPr>
+        <mc:AlternateContent>
+          <mc:Choice Requires="wps">
+            <w:drawing>
+              <wp:anchor distT="0" distB="0" distL="114300" distR="114300" simplePos="0" relativeHeight="251676672" behindDoc="0" locked="0" layoutInCell="1" allowOverlap="1" wp14:anchorId="19F941EB" wp14:editId="0A628348">
+                <wp:simplePos x="0" y="0"/>
+                <wp:positionH relativeFrom="column">
+                  <wp:posOffset>682283</wp:posOffset>
+                </wp:positionH>
+                <wp:positionV relativeFrom="paragraph">
+                  <wp:posOffset>89535</wp:posOffset>
+                </wp:positionV>
+                <wp:extent cx="5233182" cy="801858"/>
+                <wp:effectExtent l="0" t="0" r="24765" b="17780"/>
+                <wp:wrapNone/>
+                <wp:docPr id="2" name="Text Box 2"/>
+                <wp:cNvGraphicFramePr/>
+                <a:graphic xmlns:a="http://schemas.openxmlformats.org/drawingml/2006/main">
+                  <a:graphicData uri="http://schemas.microsoft.com/office/word/2010/wordprocessingShape">
+                    <wps:wsp>
+                      <wps:cNvSpPr txBox="1"/>
+                      <wps:spPr>
+                        <a:xfrm>
+                          <a:off x="0" y="0"/>
+                          <a:ext cx="5233182" cy="801858"/>
+                        </a:xfrm>
+                        <a:prstGeom prst="rect">
+                          <a:avLst/>
+                        </a:prstGeom>
+                        <a:solidFill>
+                          <a:schemeClr val="lt1"/>
+                        </a:solidFill>
+                        <a:ln w="6350">
+                          <a:solidFill>
+                            <a:schemeClr val="bg1"/>
+                          </a:solidFill>
+                        </a:ln>
+                        <a:effectLst/>
+                      </wps:spPr>
+                      <wps:style>
+                        <a:lnRef idx="0">
+                          <a:schemeClr val="accent1"/>
+                        </a:lnRef>
+                        <a:fillRef idx="0">
+                          <a:schemeClr val="accent1"/>
+                        </a:fillRef>
+                        <a:effectRef idx="0">
+                          <a:schemeClr val="accent1"/>
+                        </a:effectRef>
+                        <a:fontRef idx="minor">
+                          <a:schemeClr val="dk1"/>
+                        </a:fontRef>
+                      </wps:style>
+                      <wps:txbx>
+                        <w:txbxContent>
+                          <w:p>
+                            <w:pPr>
+                              <w:ind w:left="0"/>
+                              <w:jc w:val="center"/>
+                              <w:rPr>
+                                <w:lang w:val="en-IN"/>
+                              </w:rPr>
+                            </w:pPr>
+                            <w:r>
+                              <w:rPr>
+                                <w:lang w:val="en-IN"/>
+                              </w:rPr>
+                              <w:t>Fig (a). Detection model predicting density</w:t>
+                            </w:r>
+                          </w:p>
+                        </w:txbxContent>
+                      </wps:txbx>
+                      <wps:bodyPr rot="0" spcFirstLastPara="0" vertOverflow="overflow" horzOverflow="overflow" vert="horz" wrap="square" lIns="91440" tIns="45720" rIns="91440" bIns="45720" numCol="1" spcCol="0" rtlCol="0" fromWordArt="0" anchor="t" anchorCtr="0" forceAA="0" compatLnSpc="1">
+                        <a:prstTxWarp prst="textNoShape">
+                          <a:avLst/>
+                        </a:prstTxWarp>
+                        <a:noAutofit/>
+                      </wps:bodyPr>
+                    </wps:wsp>
+                  </a:graphicData>
+                </a:graphic>
+              </wp:anchor>
+            </w:drawing>
+          </mc:Choice>
+          <mc:Fallback>
+            <w:pict>
+              <v:shape w14:anchorId="19F941EB" id="Text Box 2" o:spid="_x0000_s1027" type="#_x0000_t202" style="position:absolute;left:0;text-align:left;margin-left:53.7pt;margin-top:7.05pt;width:412.05pt;height:63.15pt;z-index:251676672;visibility:visible;mso-wrap-style:square;mso-wrap-distance-left:9pt;mso-wrap-distance-top:0;mso-wrap-distance-right:9pt;mso-wrap-distance-bottom:0;mso-position-horizontal:absolute;mso-position-horizontal-relative:text;mso-position-vertical:absolute;mso-position-vertical-relative:text;v-text-anchor:top" o:gfxdata="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" fillcolor="white [3201]" strokecolor="white [3212]" strokeweight=".5pt">
+                <v:textbox>
+                  <w:txbxContent>
+                    <w:p>
+                      <w:pPr>
+                        <w:ind w:left="0"/>
+                        <w:jc w:val="center"/>
+                        <w:rPr>
+                          <w:lang w:val="en-IN"/>
+                        </w:rPr>
+                      </w:pPr>
+                      <w:r>
+                        <w:rPr>
+                          <w:lang w:val="en-IN"/>
+                        </w:rPr>
+                        <w:t>Fig (a). Detection model predicting density</w:t>
+                      </w:r>
+                    </w:p>
+                  </w:txbxContent>
+                </v:textbox>
+              </v:shape>
+            </w:pict>
+          </mc:Fallback>
+        </mc:AlternateContent>
+      </w:r>
     </w:p>
     <w:p>
       <w:pPr>
@@ -3222,6 +3519,16 @@
           <w:szCs w:val="32"/>
         </w:rPr>
       </w:pPr>
+      <w:r>
+        <w:rPr>
+          <w:noProof/>
+        </w:rPr>
+        <w:pict>
+          <v:shape id="_x0000_s1028" type="#_x0000_t75" style="position:absolute;left:0;text-align:left;margin-left:46.6pt;margin-top:6.95pt;width:429.15pt;height:240pt;z-index:251673600;mso-position-horizontal-relative:text;mso-position-vertical-relative:text;mso-width-relative:page;mso-height-relative:page">
+            <v:imagedata r:id="rId13" o:title="Screenshot (106)"/>
+          </v:shape>
+        </w:pict>
+      </w:r>
     </w:p>
     <w:p>
       <w:pPr>
@@ -3392,6 +3699,161 @@
           <w:szCs w:val="32"/>
         </w:rPr>
       </w:pPr>
+      <w:r>
+        <w:rPr>
+          <w:rFonts w:ascii="Times New Roman" w:eastAsia="Times" w:hAnsi="Times New Roman" w:cs="Times New Roman"/>
+          <w:noProof/>
+          <w:sz w:val="28"/>
+          <w:szCs w:val="30"/>
+          <w:lang w:val="en-US"/>
+        </w:rPr>
+        <mc:AlternateContent>
+          <mc:Choice Requires="wps">
+            <w:drawing>
+              <wp:anchor distT="0" distB="0" distL="114300" distR="114300" simplePos="0" relativeHeight="251678720" behindDoc="0" locked="0" layoutInCell="1" allowOverlap="1" wp14:anchorId="0C164B88" wp14:editId="4E5C6351">
+                <wp:simplePos x="0" y="0"/>
+                <wp:positionH relativeFrom="margin">
+                  <wp:align>center</wp:align>
+                </wp:positionH>
+                <wp:positionV relativeFrom="paragraph">
+                  <wp:posOffset>101503</wp:posOffset>
+                </wp:positionV>
+                <wp:extent cx="5233182" cy="801858"/>
+                <wp:effectExtent l="0" t="0" r="24765" b="17780"/>
+                <wp:wrapNone/>
+                <wp:docPr id="3" name="Text Box 3"/>
+                <wp:cNvGraphicFramePr/>
+                <a:graphic xmlns:a="http://schemas.openxmlformats.org/drawingml/2006/main">
+                  <a:graphicData uri="http://schemas.microsoft.com/office/word/2010/wordprocessingShape">
+                    <wps:wsp>
+                      <wps:cNvSpPr txBox="1"/>
+                      <wps:spPr>
+                        <a:xfrm>
+                          <a:off x="0" y="0"/>
+                          <a:ext cx="5233182" cy="801858"/>
+                        </a:xfrm>
+                        <a:prstGeom prst="rect">
+                          <a:avLst/>
+                        </a:prstGeom>
+                        <a:solidFill>
+                          <a:schemeClr val="lt1"/>
+                        </a:solidFill>
+                        <a:ln w="6350">
+                          <a:solidFill>
+                            <a:schemeClr val="bg1"/>
+                          </a:solidFill>
+                        </a:ln>
+                        <a:effectLst/>
+                      </wps:spPr>
+                      <wps:style>
+                        <a:lnRef idx="0">
+                          <a:schemeClr val="accent1"/>
+                        </a:lnRef>
+                        <a:fillRef idx="0">
+                          <a:schemeClr val="accent1"/>
+                        </a:fillRef>
+                        <a:effectRef idx="0">
+                          <a:schemeClr val="accent1"/>
+                        </a:effectRef>
+                        <a:fontRef idx="minor">
+                          <a:schemeClr val="dk1"/>
+                        </a:fontRef>
+                      </wps:style>
+                      <wps:txbx>
+                        <w:txbxContent>
+                          <w:p>
+                            <w:pPr>
+                              <w:ind w:left="0"/>
+                              <w:jc w:val="center"/>
+                              <w:rPr>
+                                <w:lang w:val="en-IN"/>
+                              </w:rPr>
+                            </w:pPr>
+                            <w:r>
+                              <w:rPr>
+                                <w:lang w:val="en-IN"/>
+                              </w:rPr>
+                              <w:t>Fig (</w:t>
+                            </w:r>
+                            <w:r>
+                              <w:rPr>
+                                <w:lang w:val="en-IN"/>
+                              </w:rPr>
+                              <w:t>b</w:t>
+                            </w:r>
+                            <w:r>
+                              <w:rPr>
+                                <w:lang w:val="en-IN"/>
+                              </w:rPr>
+                              <w:t xml:space="preserve">). </w:t>
+                            </w:r>
+                            <w:r>
+                              <w:rPr>
+                                <w:lang w:val="en-IN"/>
+                              </w:rPr>
+                              <w:t>Hardware Simulation</w:t>
+                            </w:r>
+                          </w:p>
+                        </w:txbxContent>
+                      </wps:txbx>
+                      <wps:bodyPr rot="0" spcFirstLastPara="0" vertOverflow="overflow" horzOverflow="overflow" vert="horz" wrap="square" lIns="91440" tIns="45720" rIns="91440" bIns="45720" numCol="1" spcCol="0" rtlCol="0" fromWordArt="0" anchor="t" anchorCtr="0" forceAA="0" compatLnSpc="1">
+                        <a:prstTxWarp prst="textNoShape">
+                          <a:avLst/>
+                        </a:prstTxWarp>
+                        <a:noAutofit/>
+                      </wps:bodyPr>
+                    </wps:wsp>
+                  </a:graphicData>
+                </a:graphic>
+              </wp:anchor>
+            </w:drawing>
+          </mc:Choice>
+          <mc:Fallback>
+            <w:pict>
+              <v:shape w14:anchorId="0C164B88" id="Text Box 3" o:spid="_x0000_s1028" type="#_x0000_t202" style="position:absolute;left:0;text-align:left;margin-left:0;margin-top:8pt;width:412.05pt;height:63.15pt;z-index:251678720;visibility:visible;mso-wrap-style:square;mso-wrap-distance-left:9pt;mso-wrap-distance-top:0;mso-wrap-distance-right:9pt;mso-wrap-distance-bottom:0;mso-position-horizontal:center;mso-position-horizontal-relative:margin;mso-position-vertical:absolute;mso-position-vertical-relative:text;v-text-anchor:top" o:gfxdata="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" fillcolor="white [3201]" strokecolor="white [3212]" strokeweight=".5pt">
+                <v:textbox>
+                  <w:txbxContent>
+                    <w:p>
+                      <w:pPr>
+                        <w:ind w:left="0"/>
+                        <w:jc w:val="center"/>
+                        <w:rPr>
+                          <w:lang w:val="en-IN"/>
+                        </w:rPr>
+                      </w:pPr>
+                      <w:r>
+                        <w:rPr>
+                          <w:lang w:val="en-IN"/>
+                        </w:rPr>
+                        <w:t>Fig (</w:t>
+                      </w:r>
+                      <w:r>
+                        <w:rPr>
+                          <w:lang w:val="en-IN"/>
+                        </w:rPr>
+                        <w:t>b</w:t>
+                      </w:r>
+                      <w:r>
+                        <w:rPr>
+                          <w:lang w:val="en-IN"/>
+                        </w:rPr>
+                        <w:t xml:space="preserve">). </w:t>
+                      </w:r>
+                      <w:r>
+                        <w:rPr>
+                          <w:lang w:val="en-IN"/>
+                        </w:rPr>
+                        <w:t>Hardware Simulation</w:t>
+                      </w:r>
+                    </w:p>
+                  </w:txbxContent>
+                </v:textbox>
+                <w10:wrap anchorx="margin"/>
+              </v:shape>
+            </w:pict>
+          </mc:Fallback>
+        </mc:AlternateContent>
+      </w:r>
     </w:p>
     <w:p>
       <w:pPr>
@@ -3412,6 +3874,639 @@
         <w:ind w:left="720" w:right="570"/>
         <w:rPr>
           <w:rFonts w:ascii="Times New Roman" w:eastAsia="Montserrat Medium" w:hAnsi="Times New Roman" w:cs="Times New Roman"/>
+          <w:sz w:val="32"/>
+          <w:szCs w:val="32"/>
+        </w:rPr>
+      </w:pPr>
+    </w:p>
+    <w:p>
+      <w:pPr>
+        <w:widowControl w:val="0"/>
+        <w:spacing w:before="0" w:line="240" w:lineRule="auto"/>
+        <w:ind w:left="630" w:right="930"/>
+        <w:jc w:val="center"/>
+        <w:rPr>
+          <w:rFonts w:ascii="Times New Roman" w:eastAsia="Times" w:hAnsi="Times New Roman" w:cs="Times New Roman"/>
+          <w:b/>
+          <w:sz w:val="32"/>
+          <w:szCs w:val="32"/>
+        </w:rPr>
+      </w:pPr>
+    </w:p>
+    <w:p>
+      <w:pPr>
+        <w:widowControl w:val="0"/>
+        <w:spacing w:before="0" w:line="240" w:lineRule="auto"/>
+        <w:ind w:left="630" w:right="930"/>
+        <w:rPr>
+          <w:rFonts w:ascii="Times New Roman" w:eastAsia="Times" w:hAnsi="Times New Roman" w:cs="Times New Roman"/>
+          <w:b/>
+          <w:i/>
+          <w:sz w:val="32"/>
+          <w:szCs w:val="32"/>
+        </w:rPr>
+      </w:pPr>
+      <w:r>
+        <w:rPr>
+          <w:rFonts w:ascii="Times New Roman" w:eastAsia="Times" w:hAnsi="Times New Roman" w:cs="Times New Roman"/>
+          <w:b/>
+          <w:i/>
+          <w:sz w:val="32"/>
+          <w:szCs w:val="32"/>
+        </w:rPr>
+        <w:t xml:space="preserve">3.2 </w:t>
+      </w:r>
+      <w:r>
+        <w:rPr>
+          <w:rFonts w:ascii="Times New Roman" w:eastAsia="Times" w:hAnsi="Times New Roman" w:cs="Times New Roman"/>
+          <w:b/>
+          <w:i/>
+          <w:sz w:val="32"/>
+          <w:szCs w:val="32"/>
+        </w:rPr>
+        <w:t>D</w:t>
+      </w:r>
+      <w:r>
+        <w:rPr>
+          <w:rFonts w:ascii="Times New Roman" w:eastAsia="Times" w:hAnsi="Times New Roman" w:cs="Times New Roman"/>
+          <w:b/>
+          <w:i/>
+          <w:sz w:val="32"/>
+          <w:szCs w:val="32"/>
+        </w:rPr>
+        <w:t>rawbacks</w:t>
+      </w:r>
+    </w:p>
+    <w:p>
+      <w:pPr>
+        <w:widowControl w:val="0"/>
+        <w:spacing w:before="0" w:line="240" w:lineRule="auto"/>
+        <w:ind w:left="630" w:right="930"/>
+        <w:jc w:val="center"/>
+        <w:rPr>
+          <w:rFonts w:ascii="Times New Roman" w:eastAsia="Times" w:hAnsi="Times New Roman" w:cs="Times New Roman"/>
+          <w:b/>
+          <w:sz w:val="32"/>
+          <w:szCs w:val="32"/>
+        </w:rPr>
+      </w:pPr>
+    </w:p>
+    <w:p>
+      <w:pPr>
+        <w:widowControl w:val="0"/>
+        <w:spacing w:before="0" w:line="240" w:lineRule="auto"/>
+        <w:ind w:left="630" w:right="930"/>
+        <w:rPr>
+          <w:rFonts w:ascii="Times New Roman" w:eastAsia="Times" w:hAnsi="Times New Roman" w:cs="Times New Roman"/>
+          <w:sz w:val="24"/>
+          <w:szCs w:val="24"/>
+        </w:rPr>
+      </w:pPr>
+    </w:p>
+    <w:p>
+      <w:pPr>
+        <w:pStyle w:val="ListParagraph"/>
+        <w:widowControl w:val="0"/>
+        <w:numPr>
+          <w:ilvl w:val="0"/>
+          <w:numId w:val="25"/>
+        </w:numPr>
+        <w:spacing w:before="0" w:line="240" w:lineRule="auto"/>
+        <w:ind w:right="930"/>
+        <w:jc w:val="both"/>
+        <w:rPr>
+          <w:rFonts w:ascii="Times New Roman" w:eastAsia="Times" w:hAnsi="Times New Roman" w:cs="Times New Roman"/>
+          <w:sz w:val="24"/>
+          <w:szCs w:val="24"/>
+        </w:rPr>
+      </w:pPr>
+      <w:r>
+        <w:rPr>
+          <w:rFonts w:ascii="Times New Roman" w:eastAsia="Times" w:hAnsi="Times New Roman" w:cs="Times New Roman"/>
+          <w:b/>
+          <w:sz w:val="24"/>
+          <w:szCs w:val="24"/>
+        </w:rPr>
+        <w:t xml:space="preserve">Initial Implementation Costs </w:t>
+      </w:r>
+      <w:r>
+        <w:rPr>
+          <w:rFonts w:ascii="Times New Roman" w:eastAsia="Times" w:hAnsi="Times New Roman" w:cs="Times New Roman"/>
+          <w:sz w:val="24"/>
+          <w:szCs w:val="24"/>
+        </w:rPr>
+        <w:t>Implementing a smart traffic management system using computer vision and AI can be expensive, involving the cost of cameras, computer hardware, software development, and installation. These costs may pose challenges, especially for cash-strapped municipalities or regions with limited budgets.</w:t>
+      </w:r>
+    </w:p>
+    <w:p>
+      <w:pPr>
+        <w:widowControl w:val="0"/>
+        <w:spacing w:before="0" w:line="240" w:lineRule="auto"/>
+        <w:ind w:left="630" w:right="930"/>
+        <w:jc w:val="both"/>
+        <w:rPr>
+          <w:rFonts w:ascii="Times New Roman" w:eastAsia="Times" w:hAnsi="Times New Roman" w:cs="Times New Roman"/>
+          <w:sz w:val="24"/>
+          <w:szCs w:val="24"/>
+        </w:rPr>
+      </w:pPr>
+    </w:p>
+    <w:p>
+      <w:pPr>
+        <w:pStyle w:val="ListParagraph"/>
+        <w:widowControl w:val="0"/>
+        <w:numPr>
+          <w:ilvl w:val="0"/>
+          <w:numId w:val="25"/>
+        </w:numPr>
+        <w:spacing w:before="0" w:line="240" w:lineRule="auto"/>
+        <w:ind w:right="930"/>
+        <w:jc w:val="both"/>
+        <w:rPr>
+          <w:rFonts w:ascii="Times New Roman" w:eastAsia="Times" w:hAnsi="Times New Roman" w:cs="Times New Roman"/>
+          <w:sz w:val="24"/>
+          <w:szCs w:val="24"/>
+        </w:rPr>
+      </w:pPr>
+      <w:r>
+        <w:rPr>
+          <w:rFonts w:ascii="Times New Roman" w:eastAsia="Times" w:hAnsi="Times New Roman" w:cs="Times New Roman"/>
+          <w:b/>
+          <w:sz w:val="24"/>
+          <w:szCs w:val="24"/>
+        </w:rPr>
+        <w:t>Maintenance</w:t>
+      </w:r>
+      <w:r>
+        <w:rPr>
+          <w:rFonts w:ascii="Times New Roman" w:eastAsia="Times" w:hAnsi="Times New Roman" w:cs="Times New Roman"/>
+          <w:sz w:val="24"/>
+          <w:szCs w:val="24"/>
+        </w:rPr>
+        <w:t xml:space="preserve"> Once deployed, the system will require regular maintenance to ensure cameras are functioning correctly, software is up to date, and hardware remains operational. Maintenance costs, both in terms of time and money, should be factored into the project.</w:t>
+      </w:r>
+    </w:p>
+    <w:p>
+      <w:pPr>
+        <w:widowControl w:val="0"/>
+        <w:spacing w:before="0" w:line="240" w:lineRule="auto"/>
+        <w:ind w:left="630" w:right="930"/>
+        <w:jc w:val="both"/>
+        <w:rPr>
+          <w:rFonts w:ascii="Times New Roman" w:eastAsia="Times" w:hAnsi="Times New Roman" w:cs="Times New Roman"/>
+          <w:sz w:val="24"/>
+          <w:szCs w:val="24"/>
+        </w:rPr>
+      </w:pPr>
+    </w:p>
+    <w:p>
+      <w:pPr>
+        <w:pStyle w:val="ListParagraph"/>
+        <w:widowControl w:val="0"/>
+        <w:numPr>
+          <w:ilvl w:val="0"/>
+          <w:numId w:val="25"/>
+        </w:numPr>
+        <w:spacing w:before="0" w:line="240" w:lineRule="auto"/>
+        <w:ind w:right="930"/>
+        <w:jc w:val="both"/>
+        <w:rPr>
+          <w:rFonts w:ascii="Times New Roman" w:eastAsia="Times" w:hAnsi="Times New Roman" w:cs="Times New Roman"/>
+          <w:sz w:val="24"/>
+          <w:szCs w:val="24"/>
+        </w:rPr>
+      </w:pPr>
+      <w:r>
+        <w:rPr>
+          <w:rFonts w:ascii="Times New Roman" w:eastAsia="Times" w:hAnsi="Times New Roman" w:cs="Times New Roman"/>
+          <w:b/>
+          <w:sz w:val="24"/>
+          <w:szCs w:val="24"/>
+        </w:rPr>
+        <w:t>Privacy Concerns</w:t>
+      </w:r>
+      <w:r>
+        <w:rPr>
+          <w:rFonts w:ascii="Times New Roman" w:eastAsia="Times" w:hAnsi="Times New Roman" w:cs="Times New Roman"/>
+          <w:sz w:val="24"/>
+          <w:szCs w:val="24"/>
+        </w:rPr>
+        <w:t xml:space="preserve"> The use of CCTV cameras for traffic monitoring raises privacy concerns. It's essential to address privacy issues and ensure that the system complies with privacy regulations. Proper data handling techniques may be necessary to protect individual privacy.</w:t>
+      </w:r>
+    </w:p>
+    <w:p>
+      <w:pPr>
+        <w:widowControl w:val="0"/>
+        <w:spacing w:before="0" w:line="240" w:lineRule="auto"/>
+        <w:ind w:left="630" w:right="930"/>
+        <w:jc w:val="both"/>
+        <w:rPr>
+          <w:rFonts w:ascii="Times New Roman" w:eastAsia="Times" w:hAnsi="Times New Roman" w:cs="Times New Roman"/>
+          <w:sz w:val="24"/>
+          <w:szCs w:val="24"/>
+        </w:rPr>
+      </w:pPr>
+    </w:p>
+    <w:p>
+      <w:pPr>
+        <w:pStyle w:val="ListParagraph"/>
+        <w:widowControl w:val="0"/>
+        <w:numPr>
+          <w:ilvl w:val="0"/>
+          <w:numId w:val="25"/>
+        </w:numPr>
+        <w:spacing w:before="0" w:line="240" w:lineRule="auto"/>
+        <w:ind w:right="930"/>
+        <w:jc w:val="both"/>
+        <w:rPr>
+          <w:rFonts w:ascii="Times New Roman" w:eastAsia="Times" w:hAnsi="Times New Roman" w:cs="Times New Roman"/>
+          <w:sz w:val="24"/>
+          <w:szCs w:val="24"/>
+        </w:rPr>
+      </w:pPr>
+      <w:r>
+        <w:rPr>
+          <w:rFonts w:ascii="Times New Roman" w:eastAsia="Times" w:hAnsi="Times New Roman" w:cs="Times New Roman"/>
+          <w:b/>
+          <w:sz w:val="24"/>
+          <w:szCs w:val="24"/>
+        </w:rPr>
+        <w:t>Data Security</w:t>
+      </w:r>
+      <w:r>
+        <w:rPr>
+          <w:rFonts w:ascii="Times New Roman" w:eastAsia="Times" w:hAnsi="Times New Roman" w:cs="Times New Roman"/>
+          <w:sz w:val="24"/>
+          <w:szCs w:val="24"/>
+        </w:rPr>
+        <w:t xml:space="preserve"> Handling and transmitting traffic data over networks introduce potential security risks. Unauthorized access to the system or data breaches could compromise sensitive information, such as live camera feeds.</w:t>
+      </w:r>
+    </w:p>
+    <w:p>
+      <w:pPr>
+        <w:widowControl w:val="0"/>
+        <w:spacing w:before="0" w:line="240" w:lineRule="auto"/>
+        <w:ind w:left="630" w:right="930"/>
+        <w:jc w:val="both"/>
+        <w:rPr>
+          <w:rFonts w:ascii="Times New Roman" w:eastAsia="Times" w:hAnsi="Times New Roman" w:cs="Times New Roman"/>
+          <w:sz w:val="24"/>
+          <w:szCs w:val="24"/>
+        </w:rPr>
+      </w:pPr>
+    </w:p>
+    <w:p>
+      <w:pPr>
+        <w:pStyle w:val="ListParagraph"/>
+        <w:widowControl w:val="0"/>
+        <w:numPr>
+          <w:ilvl w:val="0"/>
+          <w:numId w:val="25"/>
+        </w:numPr>
+        <w:spacing w:before="0" w:line="240" w:lineRule="auto"/>
+        <w:ind w:right="930"/>
+        <w:jc w:val="both"/>
+        <w:rPr>
+          <w:rFonts w:ascii="Times New Roman" w:eastAsia="Times" w:hAnsi="Times New Roman" w:cs="Times New Roman"/>
+          <w:sz w:val="24"/>
+          <w:szCs w:val="24"/>
+        </w:rPr>
+      </w:pPr>
+      <w:r>
+        <w:rPr>
+          <w:rFonts w:ascii="Times New Roman" w:eastAsia="Times" w:hAnsi="Times New Roman" w:cs="Times New Roman"/>
+          <w:b/>
+          <w:sz w:val="24"/>
+          <w:szCs w:val="24"/>
+        </w:rPr>
+        <w:t>Limited Effectiveness During Extreme Conditions</w:t>
+      </w:r>
+      <w:r>
+        <w:rPr>
+          <w:rFonts w:ascii="Times New Roman" w:eastAsia="Times" w:hAnsi="Times New Roman" w:cs="Times New Roman"/>
+          <w:sz w:val="24"/>
+          <w:szCs w:val="24"/>
+        </w:rPr>
+        <w:t xml:space="preserve"> The system may struggle to perform optimally during severe weather conditions (e.g., heavy rain, snow, fog) or in situations where visibility is significantly reduced.</w:t>
+      </w:r>
+    </w:p>
+    <w:p>
+      <w:pPr>
+        <w:widowControl w:val="0"/>
+        <w:spacing w:before="0" w:line="240" w:lineRule="auto"/>
+        <w:ind w:left="0" w:right="930"/>
+        <w:jc w:val="both"/>
+        <w:rPr>
+          <w:rFonts w:ascii="Times New Roman" w:eastAsia="Times" w:hAnsi="Times New Roman" w:cs="Times New Roman"/>
+          <w:sz w:val="24"/>
+          <w:szCs w:val="24"/>
+        </w:rPr>
+      </w:pPr>
+    </w:p>
+    <w:p>
+      <w:pPr>
+        <w:pStyle w:val="ListParagraph"/>
+        <w:widowControl w:val="0"/>
+        <w:numPr>
+          <w:ilvl w:val="0"/>
+          <w:numId w:val="25"/>
+        </w:numPr>
+        <w:spacing w:before="0" w:line="240" w:lineRule="auto"/>
+        <w:ind w:right="930"/>
+        <w:jc w:val="both"/>
+        <w:rPr>
+          <w:rFonts w:ascii="Times New Roman" w:eastAsia="Times" w:hAnsi="Times New Roman" w:cs="Times New Roman"/>
+          <w:sz w:val="24"/>
+          <w:szCs w:val="24"/>
+        </w:rPr>
+      </w:pPr>
+      <w:r>
+        <w:rPr>
+          <w:rFonts w:ascii="Times New Roman" w:eastAsia="Times" w:hAnsi="Times New Roman" w:cs="Times New Roman"/>
+          <w:b/>
+          <w:sz w:val="24"/>
+          <w:szCs w:val="24"/>
+        </w:rPr>
+        <w:t>Power Supply Dependence</w:t>
+      </w:r>
+      <w:r>
+        <w:rPr>
+          <w:rFonts w:ascii="Times New Roman" w:eastAsia="Times" w:hAnsi="Times New Roman" w:cs="Times New Roman"/>
+          <w:sz w:val="24"/>
+          <w:szCs w:val="24"/>
+        </w:rPr>
+        <w:t xml:space="preserve"> The system relies on a stable power supply. Power outages or fluctuations could disrupt its operation. Implementing backup power solutions may be necessary to address this limitation.</w:t>
+      </w:r>
+    </w:p>
+    <w:p>
+      <w:pPr>
+        <w:widowControl w:val="0"/>
+        <w:spacing w:before="0" w:line="240" w:lineRule="auto"/>
+        <w:ind w:left="630" w:right="930"/>
+        <w:jc w:val="both"/>
+        <w:rPr>
+          <w:rFonts w:ascii="Times New Roman" w:eastAsia="Times" w:hAnsi="Times New Roman" w:cs="Times New Roman"/>
+          <w:sz w:val="24"/>
+          <w:szCs w:val="24"/>
+        </w:rPr>
+      </w:pPr>
+    </w:p>
+    <w:p>
+      <w:pPr>
+        <w:pStyle w:val="ListParagraph"/>
+        <w:widowControl w:val="0"/>
+        <w:numPr>
+          <w:ilvl w:val="0"/>
+          <w:numId w:val="25"/>
+        </w:numPr>
+        <w:spacing w:before="0" w:line="240" w:lineRule="auto"/>
+        <w:ind w:right="930"/>
+        <w:jc w:val="both"/>
+        <w:rPr>
+          <w:rFonts w:ascii="Times New Roman" w:eastAsia="Times" w:hAnsi="Times New Roman" w:cs="Times New Roman"/>
+          <w:sz w:val="24"/>
+          <w:szCs w:val="24"/>
+        </w:rPr>
+      </w:pPr>
+      <w:r>
+        <w:rPr>
+          <w:rFonts w:ascii="Times New Roman" w:eastAsia="Times" w:hAnsi="Times New Roman" w:cs="Times New Roman"/>
+          <w:b/>
+          <w:sz w:val="24"/>
+          <w:szCs w:val="24"/>
+        </w:rPr>
+        <w:t>Scalability</w:t>
+      </w:r>
+      <w:r>
+        <w:rPr>
+          <w:rFonts w:ascii="Times New Roman" w:eastAsia="Times" w:hAnsi="Times New Roman" w:cs="Times New Roman"/>
+          <w:sz w:val="24"/>
+          <w:szCs w:val="24"/>
+        </w:rPr>
+        <w:t xml:space="preserve"> Expanding the system to cover a larger area with multiple junctions might be complex. Ensuring scalability without introducing inefficiencies or complications can be challenging.</w:t>
+      </w:r>
+    </w:p>
+    <w:p>
+      <w:pPr>
+        <w:widowControl w:val="0"/>
+        <w:spacing w:before="0" w:line="240" w:lineRule="auto"/>
+        <w:ind w:left="630" w:right="930"/>
+        <w:jc w:val="center"/>
+        <w:rPr>
+          <w:rFonts w:ascii="Times New Roman" w:eastAsia="Times" w:hAnsi="Times New Roman" w:cs="Times New Roman"/>
+          <w:b/>
+          <w:sz w:val="32"/>
+          <w:szCs w:val="32"/>
+        </w:rPr>
+      </w:pPr>
+    </w:p>
+    <w:p>
+      <w:pPr>
+        <w:widowControl w:val="0"/>
+        <w:spacing w:before="0" w:line="240" w:lineRule="auto"/>
+        <w:ind w:left="630" w:right="930"/>
+        <w:jc w:val="center"/>
+        <w:rPr>
+          <w:rFonts w:ascii="Times New Roman" w:eastAsia="Times" w:hAnsi="Times New Roman" w:cs="Times New Roman"/>
+          <w:b/>
+          <w:sz w:val="32"/>
+          <w:szCs w:val="32"/>
+        </w:rPr>
+      </w:pPr>
+    </w:p>
+    <w:p>
+      <w:pPr>
+        <w:widowControl w:val="0"/>
+        <w:spacing w:before="0" w:line="240" w:lineRule="auto"/>
+        <w:ind w:left="630" w:right="930"/>
+        <w:jc w:val="center"/>
+        <w:rPr>
+          <w:rFonts w:ascii="Times New Roman" w:eastAsia="Times" w:hAnsi="Times New Roman" w:cs="Times New Roman"/>
+          <w:b/>
+          <w:sz w:val="32"/>
+          <w:szCs w:val="32"/>
+        </w:rPr>
+      </w:pPr>
+    </w:p>
+    <w:p>
+      <w:pPr>
+        <w:widowControl w:val="0"/>
+        <w:spacing w:before="0" w:line="240" w:lineRule="auto"/>
+        <w:ind w:left="630" w:right="930"/>
+        <w:jc w:val="center"/>
+        <w:rPr>
+          <w:rFonts w:ascii="Times New Roman" w:eastAsia="Times" w:hAnsi="Times New Roman" w:cs="Times New Roman"/>
+          <w:b/>
+          <w:sz w:val="32"/>
+          <w:szCs w:val="32"/>
+        </w:rPr>
+      </w:pPr>
+    </w:p>
+    <w:p>
+      <w:pPr>
+        <w:widowControl w:val="0"/>
+        <w:spacing w:before="0" w:line="240" w:lineRule="auto"/>
+        <w:ind w:left="630" w:right="930"/>
+        <w:jc w:val="center"/>
+        <w:rPr>
+          <w:rFonts w:ascii="Times New Roman" w:eastAsia="Times" w:hAnsi="Times New Roman" w:cs="Times New Roman"/>
+          <w:b/>
+          <w:sz w:val="32"/>
+          <w:szCs w:val="32"/>
+        </w:rPr>
+      </w:pPr>
+    </w:p>
+    <w:p>
+      <w:pPr>
+        <w:widowControl w:val="0"/>
+        <w:spacing w:before="0" w:line="240" w:lineRule="auto"/>
+        <w:ind w:left="630" w:right="930"/>
+        <w:jc w:val="center"/>
+        <w:rPr>
+          <w:rFonts w:ascii="Times New Roman" w:eastAsia="Times" w:hAnsi="Times New Roman" w:cs="Times New Roman"/>
+          <w:b/>
+          <w:sz w:val="32"/>
+          <w:szCs w:val="32"/>
+        </w:rPr>
+      </w:pPr>
+    </w:p>
+    <w:p>
+      <w:pPr>
+        <w:widowControl w:val="0"/>
+        <w:spacing w:before="0" w:line="240" w:lineRule="auto"/>
+        <w:ind w:left="630" w:right="930"/>
+        <w:jc w:val="center"/>
+        <w:rPr>
+          <w:rFonts w:ascii="Times New Roman" w:eastAsia="Times" w:hAnsi="Times New Roman" w:cs="Times New Roman"/>
+          <w:b/>
+          <w:sz w:val="32"/>
+          <w:szCs w:val="32"/>
+        </w:rPr>
+      </w:pPr>
+    </w:p>
+    <w:p>
+      <w:pPr>
+        <w:widowControl w:val="0"/>
+        <w:spacing w:before="0" w:line="240" w:lineRule="auto"/>
+        <w:ind w:left="630" w:right="930"/>
+        <w:jc w:val="center"/>
+        <w:rPr>
+          <w:rFonts w:ascii="Times New Roman" w:eastAsia="Times" w:hAnsi="Times New Roman" w:cs="Times New Roman"/>
+          <w:b/>
+          <w:sz w:val="32"/>
+          <w:szCs w:val="32"/>
+        </w:rPr>
+      </w:pPr>
+    </w:p>
+    <w:p>
+      <w:pPr>
+        <w:widowControl w:val="0"/>
+        <w:spacing w:before="0" w:line="240" w:lineRule="auto"/>
+        <w:ind w:left="630" w:right="930"/>
+        <w:jc w:val="center"/>
+        <w:rPr>
+          <w:rFonts w:ascii="Times New Roman" w:eastAsia="Times" w:hAnsi="Times New Roman" w:cs="Times New Roman"/>
+          <w:b/>
+          <w:sz w:val="32"/>
+          <w:szCs w:val="32"/>
+        </w:rPr>
+      </w:pPr>
+    </w:p>
+    <w:p>
+      <w:pPr>
+        <w:widowControl w:val="0"/>
+        <w:spacing w:before="0" w:line="240" w:lineRule="auto"/>
+        <w:ind w:left="630" w:right="930"/>
+        <w:jc w:val="center"/>
+        <w:rPr>
+          <w:rFonts w:ascii="Times New Roman" w:eastAsia="Times" w:hAnsi="Times New Roman" w:cs="Times New Roman"/>
+          <w:b/>
+          <w:sz w:val="32"/>
+          <w:szCs w:val="32"/>
+        </w:rPr>
+      </w:pPr>
+    </w:p>
+    <w:p>
+      <w:pPr>
+        <w:widowControl w:val="0"/>
+        <w:spacing w:before="0" w:line="240" w:lineRule="auto"/>
+        <w:ind w:left="630" w:right="930"/>
+        <w:jc w:val="center"/>
+        <w:rPr>
+          <w:rFonts w:ascii="Times New Roman" w:eastAsia="Times" w:hAnsi="Times New Roman" w:cs="Times New Roman"/>
+          <w:b/>
+          <w:sz w:val="32"/>
+          <w:szCs w:val="32"/>
+        </w:rPr>
+      </w:pPr>
+      <w:bookmarkStart w:id="0" w:name="_GoBack"/>
+      <w:bookmarkEnd w:id="0"/>
+    </w:p>
+    <w:p>
+      <w:pPr>
+        <w:widowControl w:val="0"/>
+        <w:spacing w:before="0" w:line="240" w:lineRule="auto"/>
+        <w:ind w:left="630" w:right="930"/>
+        <w:jc w:val="center"/>
+        <w:rPr>
+          <w:rFonts w:ascii="Times New Roman" w:eastAsia="Times" w:hAnsi="Times New Roman" w:cs="Times New Roman"/>
+          <w:b/>
+          <w:sz w:val="32"/>
+          <w:szCs w:val="32"/>
+        </w:rPr>
+      </w:pPr>
+    </w:p>
+    <w:p>
+      <w:pPr>
+        <w:widowControl w:val="0"/>
+        <w:spacing w:before="0" w:line="240" w:lineRule="auto"/>
+        <w:ind w:left="630" w:right="930"/>
+        <w:jc w:val="center"/>
+        <w:rPr>
+          <w:rFonts w:ascii="Times New Roman" w:eastAsia="Times" w:hAnsi="Times New Roman" w:cs="Times New Roman"/>
+          <w:b/>
+          <w:sz w:val="32"/>
+          <w:szCs w:val="32"/>
+        </w:rPr>
+      </w:pPr>
+    </w:p>
+    <w:p>
+      <w:pPr>
+        <w:widowControl w:val="0"/>
+        <w:spacing w:before="0" w:line="240" w:lineRule="auto"/>
+        <w:ind w:left="630" w:right="930"/>
+        <w:jc w:val="center"/>
+        <w:rPr>
+          <w:rFonts w:ascii="Times New Roman" w:eastAsia="Times" w:hAnsi="Times New Roman" w:cs="Times New Roman"/>
+          <w:b/>
+          <w:sz w:val="32"/>
+          <w:szCs w:val="32"/>
+        </w:rPr>
+      </w:pPr>
+    </w:p>
+    <w:p>
+      <w:pPr>
+        <w:widowControl w:val="0"/>
+        <w:spacing w:before="0" w:line="240" w:lineRule="auto"/>
+        <w:ind w:left="630" w:right="930"/>
+        <w:jc w:val="center"/>
+        <w:rPr>
+          <w:rFonts w:ascii="Times New Roman" w:eastAsia="Times" w:hAnsi="Times New Roman" w:cs="Times New Roman"/>
+          <w:b/>
+          <w:sz w:val="32"/>
+          <w:szCs w:val="32"/>
+        </w:rPr>
+      </w:pPr>
+    </w:p>
+    <w:p>
+      <w:pPr>
+        <w:widowControl w:val="0"/>
+        <w:spacing w:before="0" w:line="240" w:lineRule="auto"/>
+        <w:ind w:left="630" w:right="930"/>
+        <w:jc w:val="center"/>
+        <w:rPr>
+          <w:rFonts w:ascii="Times New Roman" w:eastAsia="Times" w:hAnsi="Times New Roman" w:cs="Times New Roman"/>
+          <w:b/>
           <w:sz w:val="32"/>
           <w:szCs w:val="32"/>
         </w:rPr>
@@ -5091,11 +6186,11 @@
       </w:pPr>
     </w:p>
     <w:sectPr>
-      <w:headerReference w:type="even" r:id="rId12"/>
-      <w:headerReference w:type="default" r:id="rId13"/>
-      <w:footerReference w:type="even" r:id="rId14"/>
-      <w:footerReference w:type="default" r:id="rId15"/>
-      <w:footerReference w:type="first" r:id="rId16"/>
+      <w:headerReference w:type="even" r:id="rId14"/>
+      <w:headerReference w:type="default" r:id="rId15"/>
+      <w:footerReference w:type="even" r:id="rId16"/>
+      <w:footerReference w:type="default" r:id="rId17"/>
+      <w:footerReference w:type="first" r:id="rId18"/>
       <w:pgSz w:w="11906" w:h="16838" w:code="9"/>
       <w:pgMar w:top="720" w:right="720" w:bottom="720" w:left="720" w:header="284" w:footer="284" w:gutter="0"/>
       <w:pgNumType w:start="1"/>
@@ -5150,7 +6245,7 @@
       <w:rPr>
         <w:noProof/>
       </w:rPr>
-      <w:t>2</w:t>
+      <w:t>4</w:t>
     </w:r>
     <w:r>
       <w:rPr>
@@ -5202,7 +6297,7 @@
       <w:rPr>
         <w:noProof/>
       </w:rPr>
-      <w:t>1</w:t>
+      <w:t>3</w:t>
     </w:r>
     <w:r>
       <w:rPr>
@@ -6171,7 +7266,7 @@
   <w:abstractNum w:abstractNumId="6">
     <w:nsid w:val="10193743"/>
     <w:multiLevelType w:val="hybridMultilevel"/>
-    <w:tmpl w:val="A166785C"/>
+    <w:tmpl w:val="096E4094"/>
     <w:lvl w:ilvl="0" w:tplc="04090001">
       <w:start w:val="1"/>
       <w:numFmt w:val="bullet"/>
@@ -8380,6 +9475,95 @@
     </w:lvl>
   </w:abstractNum>
   <w:abstractNum w:abstractNumId="22">
+    <w:nsid w:val="5C185AD4"/>
+    <w:multiLevelType w:val="hybridMultilevel"/>
+    <w:tmpl w:val="546ABD0E"/>
+    <w:lvl w:ilvl="0" w:tplc="93C0B2C8">
+      <w:start w:val="1"/>
+      <w:numFmt w:val="decimal"/>
+      <w:lvlText w:val="%1."/>
+      <w:lvlJc w:val="left"/>
+      <w:pPr>
+        <w:ind w:left="990" w:hanging="360"/>
+      </w:pPr>
+      <w:rPr>
+        <w:rFonts w:hint="default"/>
+      </w:rPr>
+    </w:lvl>
+    <w:lvl w:ilvl="1" w:tplc="04090019" w:tentative="1">
+      <w:start w:val="1"/>
+      <w:numFmt w:val="lowerLetter"/>
+      <w:lvlText w:val="%2."/>
+      <w:lvlJc w:val="left"/>
+      <w:pPr>
+        <w:ind w:left="1710" w:hanging="360"/>
+      </w:pPr>
+    </w:lvl>
+    <w:lvl w:ilvl="2" w:tplc="0409001B" w:tentative="1">
+      <w:start w:val="1"/>
+      <w:numFmt w:val="lowerRoman"/>
+      <w:lvlText w:val="%3."/>
+      <w:lvlJc w:val="right"/>
+      <w:pPr>
+        <w:ind w:left="2430" w:hanging="180"/>
+      </w:pPr>
+    </w:lvl>
+    <w:lvl w:ilvl="3" w:tplc="0409000F" w:tentative="1">
+      <w:start w:val="1"/>
+      <w:numFmt w:val="decimal"/>
+      <w:lvlText w:val="%4."/>
+      <w:lvlJc w:val="left"/>
+      <w:pPr>
+        <w:ind w:left="3150" w:hanging="360"/>
+      </w:pPr>
+    </w:lvl>
+    <w:lvl w:ilvl="4" w:tplc="04090019" w:tentative="1">
+      <w:start w:val="1"/>
+      <w:numFmt w:val="lowerLetter"/>
+      <w:lvlText w:val="%5."/>
+      <w:lvlJc w:val="left"/>
+      <w:pPr>
+        <w:ind w:left="3870" w:hanging="360"/>
+      </w:pPr>
+    </w:lvl>
+    <w:lvl w:ilvl="5" w:tplc="0409001B" w:tentative="1">
+      <w:start w:val="1"/>
+      <w:numFmt w:val="lowerRoman"/>
+      <w:lvlText w:val="%6."/>
+      <w:lvlJc w:val="right"/>
+      <w:pPr>
+        <w:ind w:left="4590" w:hanging="180"/>
+      </w:pPr>
+    </w:lvl>
+    <w:lvl w:ilvl="6" w:tplc="0409000F" w:tentative="1">
+      <w:start w:val="1"/>
+      <w:numFmt w:val="decimal"/>
+      <w:lvlText w:val="%7."/>
+      <w:lvlJc w:val="left"/>
+      <w:pPr>
+        <w:ind w:left="5310" w:hanging="360"/>
+      </w:pPr>
+    </w:lvl>
+    <w:lvl w:ilvl="7" w:tplc="04090019" w:tentative="1">
+      <w:start w:val="1"/>
+      <w:numFmt w:val="lowerLetter"/>
+      <w:lvlText w:val="%8."/>
+      <w:lvlJc w:val="left"/>
+      <w:pPr>
+        <w:ind w:left="6030" w:hanging="360"/>
+      </w:pPr>
+    </w:lvl>
+    <w:lvl w:ilvl="8" w:tplc="0409001B" w:tentative="1">
+      <w:start w:val="1"/>
+      <w:numFmt w:val="lowerRoman"/>
+      <w:lvlText w:val="%9."/>
+      <w:lvlJc w:val="right"/>
+      <w:pPr>
+        <w:ind w:left="6750" w:hanging="180"/>
+      </w:pPr>
+    </w:lvl>
+  </w:abstractNum>
+  <w:abstractNum w:abstractNumId="23">
     <w:nsid w:val="5FF32C2A"/>
     <w:multiLevelType w:val="hybridMultilevel"/>
     <w:tmpl w:val="F9D64AA4"/>
@@ -8468,7 +9652,7 @@
       </w:pPr>
     </w:lvl>
   </w:abstractNum>
-  <w:abstractNum w:abstractNumId="23">
+  <w:abstractNum w:abstractNumId="24">
     <w:nsid w:val="67770838"/>
     <w:multiLevelType w:val="multilevel"/>
     <w:tmpl w:val="D76282AE"/>
@@ -8671,7 +9855,7 @@
       </w:rPr>
     </w:lvl>
   </w:abstractNum>
-  <w:abstractNum w:abstractNumId="24">
+  <w:abstractNum w:abstractNumId="25">
     <w:nsid w:val="69B52311"/>
     <w:multiLevelType w:val="multilevel"/>
     <w:tmpl w:val="ACEE9222"/>
@@ -8787,7 +9971,7 @@
       </w:pPr>
     </w:lvl>
   </w:abstractNum>
-  <w:abstractNum w:abstractNumId="25">
+  <w:abstractNum w:abstractNumId="26">
     <w:nsid w:val="6B740AF5"/>
     <w:multiLevelType w:val="multilevel"/>
     <w:tmpl w:val="2CA65216"/>
@@ -8990,7 +10174,7 @@
       </w:rPr>
     </w:lvl>
   </w:abstractNum>
-  <w:abstractNum w:abstractNumId="26">
+  <w:abstractNum w:abstractNumId="27">
     <w:nsid w:val="6BE04AFB"/>
     <w:multiLevelType w:val="multilevel"/>
     <w:tmpl w:val="65607F40"/>
@@ -9193,7 +10377,7 @@
       </w:rPr>
     </w:lvl>
   </w:abstractNum>
-  <w:abstractNum w:abstractNumId="27">
+  <w:abstractNum w:abstractNumId="28">
     <w:nsid w:val="6C9022A3"/>
     <w:multiLevelType w:val="hybridMultilevel"/>
     <w:tmpl w:val="7D3CD2AA"/>
@@ -9283,7 +10467,7 @@
       </w:pPr>
     </w:lvl>
   </w:abstractNum>
-  <w:abstractNum w:abstractNumId="28">
+  <w:abstractNum w:abstractNumId="29">
     <w:nsid w:val="6D5E6C1B"/>
     <w:multiLevelType w:val="multilevel"/>
     <w:tmpl w:val="1DEA1C0A"/>
@@ -9432,7 +10616,7 @@
       </w:rPr>
     </w:lvl>
   </w:abstractNum>
-  <w:abstractNum w:abstractNumId="29">
+  <w:abstractNum w:abstractNumId="30">
     <w:nsid w:val="741A4C8D"/>
     <w:multiLevelType w:val="multilevel"/>
     <w:tmpl w:val="00424748"/>
@@ -9545,7 +10729,7 @@
       </w:rPr>
     </w:lvl>
   </w:abstractNum>
-  <w:abstractNum w:abstractNumId="30">
+  <w:abstractNum w:abstractNumId="31">
     <w:nsid w:val="74A81C1E"/>
     <w:multiLevelType w:val="multilevel"/>
     <w:tmpl w:val="B172CE86"/>
@@ -9694,7 +10878,7 @@
       </w:rPr>
     </w:lvl>
   </w:abstractNum>
-  <w:abstractNum w:abstractNumId="31">
+  <w:abstractNum w:abstractNumId="32">
     <w:nsid w:val="750F0697"/>
     <w:multiLevelType w:val="hybridMultilevel"/>
     <w:tmpl w:val="1250DA2A"/>
@@ -9780,7 +10964,7 @@
       </w:pPr>
     </w:lvl>
   </w:abstractNum>
-  <w:abstractNum w:abstractNumId="32">
+  <w:abstractNum w:abstractNumId="33">
     <w:nsid w:val="753551BF"/>
     <w:multiLevelType w:val="multilevel"/>
     <w:tmpl w:val="C792CA6C"/>
@@ -9983,7 +11167,7 @@
       </w:rPr>
     </w:lvl>
   </w:abstractNum>
-  <w:abstractNum w:abstractNumId="33">
+  <w:abstractNum w:abstractNumId="34">
     <w:nsid w:val="7F497500"/>
     <w:multiLevelType w:val="multilevel"/>
     <w:tmpl w:val="8C7E686A"/>
@@ -10133,16 +11317,16 @@
     </w:lvl>
   </w:abstractNum>
   <w:num w:numId="1">
-    <w:abstractNumId w:val="23"/>
+    <w:abstractNumId w:val="24"/>
   </w:num>
   <w:num w:numId="2">
-    <w:abstractNumId w:val="32"/>
+    <w:abstractNumId w:val="33"/>
   </w:num>
   <w:num w:numId="3">
     <w:abstractNumId w:val="0"/>
   </w:num>
   <w:num w:numId="4">
-    <w:abstractNumId w:val="26"/>
+    <w:abstractNumId w:val="27"/>
   </w:num>
   <w:num w:numId="5">
     <w:abstractNumId w:val="7"/>
@@ -10151,7 +11335,7 @@
     <w:abstractNumId w:val="16"/>
   </w:num>
   <w:num w:numId="7">
-    <w:abstractNumId w:val="25"/>
+    <w:abstractNumId w:val="26"/>
   </w:num>
   <w:num w:numId="8">
     <w:abstractNumId w:val="14"/>
@@ -10166,7 +11350,7 @@
     <w:abstractNumId w:val="13"/>
   </w:num>
   <w:num w:numId="12">
-    <w:abstractNumId w:val="29"/>
+    <w:abstractNumId w:val="30"/>
   </w:num>
   <w:num w:numId="13">
     <w:abstractNumId w:val="10"/>
@@ -10187,7 +11371,7 @@
     <w:abstractNumId w:val="19"/>
   </w:num>
   <w:num w:numId="19">
-    <w:abstractNumId w:val="22"/>
+    <w:abstractNumId w:val="23"/>
   </w:num>
   <w:num w:numId="20">
     <w:abstractNumId w:val="5"/>
@@ -10199,7 +11383,7 @@
     <w:abstractNumId w:val="3"/>
   </w:num>
   <w:num w:numId="23">
-    <w:abstractNumId w:val="28"/>
+    <w:abstractNumId w:val="29"/>
   </w:num>
   <w:num w:numId="24">
     <w:abstractNumId w:val="2"/>
@@ -10208,10 +11392,10 @@
     <w:abstractNumId w:val="6"/>
   </w:num>
   <w:num w:numId="26">
-    <w:abstractNumId w:val="24"/>
+    <w:abstractNumId w:val="25"/>
   </w:num>
   <w:num w:numId="27">
-    <w:abstractNumId w:val="33"/>
+    <w:abstractNumId w:val="34"/>
   </w:num>
   <w:num w:numId="28">
     <w:abstractNumId w:val="4"/>
@@ -10226,13 +11410,16 @@
     <w:abstractNumId w:val="18"/>
   </w:num>
   <w:num w:numId="32">
-    <w:abstractNumId w:val="30"/>
+    <w:abstractNumId w:val="31"/>
   </w:num>
   <w:num w:numId="33">
-    <w:abstractNumId w:val="31"/>
+    <w:abstractNumId w:val="32"/>
   </w:num>
   <w:num w:numId="34">
-    <w:abstractNumId w:val="27"/>
+    <w:abstractNumId w:val="28"/>
+  </w:num>
+  <w:num w:numId="35">
+    <w:abstractNumId w:val="22"/>
   </w:num>
 </w:numbering>
 </file>

</xml_diff>